<commit_message>
iterations to Word doc
</commit_message>
<xml_diff>
--- a/app/assets/templates/outcome.docx
+++ b/app/assets/templates/outcome.docx
@@ -505,7 +505,6 @@
       </w:r>
     </w:p>
     <w:p/>
-    <w:p/>
     <w:p>
       <w:pPr>
         <w:pStyle w:val="Heading2"/>
@@ -564,6 +563,7 @@
       </w:r>
       <w:proofErr w:type="spellEnd"/>
     </w:p>
+    <w:p/>
     <w:p>
       <w:r>
         <w:lastRenderedPageBreak/>
@@ -600,7 +600,6 @@
         <w:t>}</w:t>
       </w:r>
     </w:p>
-    <w:p/>
     <w:p>
       <w:pPr>
         <w:pStyle w:val="Heading2"/>
@@ -868,156 +867,142 @@
     <w:p/>
     <w:p>
       <w:r>
-        <w:t xml:space="preserve">Review the [GOV.UK form building platform </w:t>
+        <w:t>Review the [GOV.UK form building platform guidance](</w:t>
+      </w:r>
+      <w:hyperlink r:id="rId19" w:history="1">
+        <w:r>
+          <w:rPr>
+            <w:rStyle w:val="Hyperlink"/>
+          </w:rPr>
+          <w:t>https://www.gov.uk/service-manual/service-assessments/check-if-need-to-meet-service-standard#if-youre-using-an-online-form-builder).</w:t>
+        </w:r>
+        <w:r>
+          <w:rPr>
+            <w:rStyle w:val="Hyperlink"/>
+          </w:rPr>
+          <w:t>{/formbuilder_yes}</w:t>
+        </w:r>
+      </w:hyperlink>
+    </w:p>
+    <w:p/>
+    <w:p>
+      <w:pPr>
+        <w:rPr>
+          <w:rStyle w:val="Heading2Char"/>
+          <w:rFonts w:eastAsiaTheme="minorHAnsi"/>
+        </w:rPr>
+      </w:pPr>
+      <w:r>
+        <w:t>{#</w:t>
+      </w:r>
+      <w:r>
+        <w:t>customcomponents_</w:t>
       </w:r>
       <w:proofErr w:type="gramStart"/>
       <w:r>
-        <w:t>guidance](</w:t>
+        <w:t>yes</w:t>
+      </w:r>
+      <w:r>
+        <w:t>}</w:t>
+      </w:r>
+      <w:r>
+        <w:rPr>
+          <w:rStyle w:val="Heading2Char"/>
+          <w:rFonts w:eastAsiaTheme="minorHAnsi"/>
+        </w:rPr>
+        <w:t>S</w:t>
+      </w:r>
+      <w:r>
+        <w:rPr>
+          <w:rStyle w:val="Heading2Char"/>
+          <w:rFonts w:eastAsiaTheme="minorHAnsi"/>
+        </w:rPr>
+        <w:t>hare</w:t>
       </w:r>
       <w:proofErr w:type="gramEnd"/>
       <w:r>
         <w:rPr>
-          <w:u w:val="single"/>
-        </w:rPr>
-        <w:t>https://www.gov.uk/service-manual/service-assessments/check-if-need-to-meet-service-standard#if-youre-using-an-online-form-builder</w:t>
-      </w:r>
-      <w:r>
-        <w:t>).</w:t>
+          <w:rStyle w:val="Heading2Char"/>
+          <w:rFonts w:eastAsiaTheme="minorHAnsi"/>
+        </w:rPr>
+        <w:t xml:space="preserve"> your design and speak to a head of profession</w:t>
+      </w:r>
+    </w:p>
+    <w:p/>
+    <w:p>
+      <w:r>
+        <w:t>Speak to the relevant head of profession about any custom patterns or components.</w:t>
+      </w:r>
+    </w:p>
+    <w:p/>
+    <w:p>
+      <w:r>
+        <w:t xml:space="preserve">Run a </w:t>
+      </w:r>
+      <w:hyperlink r:id="rId20" w:history="1">
+        <w:r>
+          <w:rPr>
+            <w:rStyle w:val="Hyperlink"/>
+          </w:rPr>
+          <w:t>design crit</w:t>
+        </w:r>
+      </w:hyperlink>
+      <w:r>
+        <w:t xml:space="preserve"> for your service for feedback.</w:t>
+      </w:r>
+    </w:p>
+    <w:p/>
+    <w:p>
+      <w:r>
+        <w:t xml:space="preserve">If you design a pattern or component to meet user needs that’s not in the </w:t>
+      </w:r>
+      <w:hyperlink r:id="rId21" w:history="1">
+        <w:r>
+          <w:rPr>
+            <w:rStyle w:val="Hyperlink"/>
+          </w:rPr>
+          <w:t>GOV.UK Design System</w:t>
+        </w:r>
+      </w:hyperlink>
+      <w:r>
+        <w:t xml:space="preserve"> </w:t>
+      </w:r>
+      <w:r>
+        <w:t xml:space="preserve">or </w:t>
+      </w:r>
+      <w:hyperlink r:id="rId22" w:history="1">
+        <w:r>
+          <w:rPr>
+            <w:rStyle w:val="Hyperlink"/>
+          </w:rPr>
+          <w:t>DfE Design Systems</w:t>
+        </w:r>
+      </w:hyperlink>
+      <w:r>
+        <w:t xml:space="preserve">, </w:t>
+      </w:r>
+      <w:hyperlink r:id="rId23" w:history="1">
+        <w:r>
+          <w:rPr>
+            <w:rStyle w:val="Hyperlink"/>
+          </w:rPr>
+          <w:t>contribute your design</w:t>
+        </w:r>
+      </w:hyperlink>
+      <w:r>
+        <w:t xml:space="preserve"> to the manual.</w:t>
       </w:r>
       <w:r>
         <w:t>{</w:t>
       </w:r>
       <w:r>
-        <w:t>/formbuilder_yes</w:t>
-      </w:r>
-      <w:r>
-        <w:t>}</w:t>
-      </w:r>
-    </w:p>
-    <w:p>
-      <w:r>
-        <w:t xml:space="preserve"> </w:t>
-      </w:r>
-    </w:p>
-    <w:p/>
-    <w:p>
-      <w:pPr>
-        <w:rPr>
-          <w:rStyle w:val="Heading2Char"/>
-          <w:rFonts w:eastAsiaTheme="minorHAnsi"/>
-        </w:rPr>
-      </w:pPr>
-      <w:r>
-        <w:t>{#</w:t>
-      </w:r>
-      <w:r>
-        <w:t>customcomponents_</w:t>
-      </w:r>
-      <w:proofErr w:type="gramStart"/>
-      <w:r>
-        <w:t>yes</w:t>
-      </w:r>
-      <w:r>
-        <w:t>}</w:t>
-      </w:r>
-      <w:r>
-        <w:rPr>
-          <w:rStyle w:val="Heading2Char"/>
-          <w:rFonts w:eastAsiaTheme="minorHAnsi"/>
-        </w:rPr>
-        <w:t>S</w:t>
-      </w:r>
-      <w:r>
-        <w:rPr>
-          <w:rStyle w:val="Heading2Char"/>
-          <w:rFonts w:eastAsiaTheme="minorHAnsi"/>
-        </w:rPr>
-        <w:t>hare</w:t>
-      </w:r>
-      <w:proofErr w:type="gramEnd"/>
-      <w:r>
-        <w:rPr>
-          <w:rStyle w:val="Heading2Char"/>
-          <w:rFonts w:eastAsiaTheme="minorHAnsi"/>
-        </w:rPr>
-        <w:t xml:space="preserve"> your design and speak to a head of profession</w:t>
-      </w:r>
-    </w:p>
-    <w:p/>
-    <w:p>
-      <w:r>
-        <w:t>Speak to the relevant head of profession about any custom patterns or components.</w:t>
-      </w:r>
-    </w:p>
-    <w:p/>
-    <w:p>
-      <w:r>
-        <w:t xml:space="preserve">Run a </w:t>
-      </w:r>
-      <w:hyperlink r:id="rId19" w:history="1">
-        <w:r>
-          <w:rPr>
-            <w:rStyle w:val="Hyperlink"/>
-          </w:rPr>
-          <w:t>design crit</w:t>
-        </w:r>
-      </w:hyperlink>
-      <w:r>
-        <w:t xml:space="preserve"> for your service for feedback.</w:t>
-      </w:r>
-    </w:p>
-    <w:p/>
-    <w:p>
-      <w:r>
-        <w:t xml:space="preserve">If you design a pattern or component to meet user needs that’s not in the </w:t>
-      </w:r>
-      <w:hyperlink r:id="rId20" w:history="1">
-        <w:r>
-          <w:rPr>
-            <w:rStyle w:val="Hyperlink"/>
-          </w:rPr>
-          <w:t>GOV.UK Design System</w:t>
-        </w:r>
-      </w:hyperlink>
-      <w:r>
-        <w:t xml:space="preserve"> </w:t>
-      </w:r>
-      <w:r>
-        <w:t xml:space="preserve">or </w:t>
-      </w:r>
-      <w:hyperlink r:id="rId21" w:history="1">
-        <w:r>
-          <w:rPr>
-            <w:rStyle w:val="Hyperlink"/>
-          </w:rPr>
-          <w:t>DfE Design Systems</w:t>
-        </w:r>
-      </w:hyperlink>
-      <w:r>
-        <w:t xml:space="preserve">, </w:t>
-      </w:r>
-      <w:hyperlink r:id="rId22" w:history="1">
-        <w:r>
-          <w:rPr>
-            <w:rStyle w:val="Hyperlink"/>
-          </w:rPr>
-          <w:t>contribute your design</w:t>
-        </w:r>
-      </w:hyperlink>
-      <w:r>
-        <w:t xml:space="preserve"> to the manual.</w:t>
-      </w:r>
-      <w:r>
-        <w:t>{</w:t>
+        <w:t>/</w:t>
       </w:r>
       <w:proofErr w:type="spellStart"/>
       <w:r>
         <w:t>customcomponents_yes</w:t>
       </w:r>
       <w:proofErr w:type="spellEnd"/>
-      <w:r>
-        <w:t xml:space="preserve"> </w:t>
-      </w:r>
       <w:r>
         <w:t>}</w:t>
       </w:r>
@@ -1065,7 +1050,7 @@
       <w:r>
         <w:t xml:space="preserve">Arrange a design crit with your team, or disciplines across relevant portfolios. Consider a </w:t>
       </w:r>
-      <w:hyperlink r:id="rId23" w:history="1">
+      <w:hyperlink r:id="rId24" w:history="1">
         <w:r>
           <w:rPr>
             <w:rStyle w:val="Hyperlink"/>
@@ -1090,7 +1075,7 @@
       <w:r>
         <w:t>Ask content designers on the DfE Slack channel #</w:t>
       </w:r>
-      <w:hyperlink r:id="rId24" w:history="1">
+      <w:hyperlink r:id="rId25" w:history="1">
         <w:r>
           <w:rPr>
             <w:rStyle w:val="Hyperlink"/>
@@ -1101,7 +1086,7 @@
       <w:r>
         <w:t xml:space="preserve"> for a </w:t>
       </w:r>
-      <w:hyperlink r:id="rId25" w:history="1">
+      <w:hyperlink r:id="rId26" w:history="1">
         <w:r>
           <w:rPr>
             <w:rStyle w:val="Hyperlink"/>
@@ -1131,6 +1116,7 @@
         </w:rPr>
       </w:pPr>
       <w:r>
+        <w:lastRenderedPageBreak/>
         <w:t>{#</w:t>
       </w:r>
       <w:r>
@@ -1164,7 +1150,7 @@
       <w:r>
         <w:t xml:space="preserve">Review guidance for </w:t>
       </w:r>
-      <w:hyperlink r:id="rId26" w:anchor="dfe-sign-in" w:history="1">
+      <w:hyperlink r:id="rId27" w:anchor="dfe-sign-in" w:history="1">
         <w:r>
           <w:rPr>
             <w:rStyle w:val="Hyperlink"/>
@@ -1189,7 +1175,7 @@
       <w:r>
         <w:t xml:space="preserve"> or carers for example, consider </w:t>
       </w:r>
-      <w:hyperlink r:id="rId27" w:history="1">
+      <w:hyperlink r:id="rId28" w:history="1">
         <w:r>
           <w:rPr>
             <w:rStyle w:val="Hyperlink"/>
@@ -1255,7 +1241,7 @@
       <w:r>
         <w:t xml:space="preserve">You should complete a </w:t>
       </w:r>
-      <w:hyperlink r:id="rId28" w:history="1">
+      <w:hyperlink r:id="rId29" w:history="1">
         <w:r>
           <w:rPr>
             <w:rStyle w:val="Hyperlink"/>
@@ -1272,7 +1258,7 @@
       <w:r>
         <w:t xml:space="preserve">Also, reconsider whether you're building a transactional service. If you are, you should </w:t>
       </w:r>
-      <w:hyperlink r:id="rId29" w:history="1">
+      <w:hyperlink r:id="rId30" w:history="1">
         <w:r>
           <w:rPr>
             <w:rStyle w:val="Hyperlink"/>
@@ -1307,73 +1293,18 @@
         </w:rPr>
       </w:pPr>
       <w:r>
-        <w:t xml:space="preserve">{#kpis_no} </w:t>
-      </w:r>
-      <w:r>
-        <w:rPr>
-          <w:rStyle w:val="Heading2Char"/>
-          <w:rFonts w:eastAsiaTheme="minorHAnsi"/>
-        </w:rPr>
-        <w:t>Review key performance data to report on</w:t>
-      </w:r>
-    </w:p>
-    <w:p>
-      <w:pPr>
-        <w:rPr>
-          <w:rStyle w:val="Heading2Char"/>
-          <w:rFonts w:eastAsiaTheme="minorHAnsi"/>
-        </w:rPr>
-      </w:pPr>
-    </w:p>
-    <w:p>
-      <w:r>
-        <w:t xml:space="preserve">You must capture and report on </w:t>
-      </w:r>
-      <w:hyperlink r:id="rId30" w:history="1">
-        <w:r>
-          <w:rPr>
-            <w:rStyle w:val="Hyperlink"/>
-          </w:rPr>
-          <w:t>4 mandatory key performance indicators (KPIs</w:t>
-        </w:r>
-        <w:r>
-          <w:rPr>
-            <w:rStyle w:val="Hyperlink"/>
-          </w:rPr>
-          <w:t>)</w:t>
-        </w:r>
-      </w:hyperlink>
-      <w:r>
-        <w:t>.</w:t>
-      </w:r>
-      <w:r>
-        <w:t>{/</w:t>
-      </w:r>
-      <w:proofErr w:type="spellStart"/>
-      <w:r>
-        <w:t>kpis_no</w:t>
-      </w:r>
-      <w:proofErr w:type="spellEnd"/>
-      <w:r>
-        <w:t>}</w:t>
-      </w:r>
-    </w:p>
-    <w:p/>
-    <w:p/>
-    <w:p>
-      <w:r>
         <w:t>{#kpis_</w:t>
       </w:r>
       <w:proofErr w:type="gramStart"/>
       <w:r>
-        <w:t>yes}</w:t>
-      </w:r>
-      <w:r>
-        <w:rPr>
-          <w:rStyle w:val="Heading2Char"/>
-          <w:rFonts w:eastAsiaTheme="minorHAnsi"/>
-        </w:rPr>
-        <w:t>Publish</w:t>
+        <w:t>no}</w:t>
+      </w:r>
+      <w:r>
+        <w:rPr>
+          <w:rStyle w:val="Heading2Char"/>
+          <w:rFonts w:eastAsiaTheme="minorHAnsi"/>
+        </w:rPr>
+        <w:t>Review</w:t>
       </w:r>
       <w:proofErr w:type="gramEnd"/>
       <w:r>
@@ -1381,43 +1312,7 @@
           <w:rStyle w:val="Heading2Char"/>
           <w:rFonts w:eastAsiaTheme="minorHAnsi"/>
         </w:rPr>
-        <w:t xml:space="preserve"> metrics for your service</w:t>
-      </w:r>
-    </w:p>
-    <w:p/>
-    <w:p>
-      <w:r>
-        <w:t xml:space="preserve">It’s great you have defined measures for success but make sure you </w:t>
-      </w:r>
-      <w:hyperlink r:id="rId31" w:history="1">
-        <w:r>
-          <w:rPr>
-            <w:rStyle w:val="Hyperlink"/>
-          </w:rPr>
-          <w:t>publish your metrics</w:t>
-        </w:r>
-      </w:hyperlink>
-      <w:r>
-        <w:t xml:space="preserve"> too. These must include cost per transaction, user satisfaction, completion rate and digital take-</w:t>
-      </w:r>
-      <w:proofErr w:type="gramStart"/>
-      <w:r>
-        <w:t>up.</w:t>
-      </w:r>
-      <w:r>
-        <w:t>{</w:t>
-      </w:r>
-      <w:proofErr w:type="gramEnd"/>
-      <w:r>
-        <w:t>/</w:t>
-      </w:r>
-      <w:proofErr w:type="spellStart"/>
-      <w:r>
-        <w:t>kpis_yes</w:t>
-      </w:r>
-      <w:proofErr w:type="spellEnd"/>
-      <w:r>
-        <w:t>}</w:t>
+        <w:t xml:space="preserve"> key performance data to report on</w:t>
       </w:r>
     </w:p>
     <w:p/>
@@ -1427,9 +1322,114 @@
           <w:b/>
           <w:bCs/>
           <w:color w:val="000000" w:themeColor="text1"/>
+          <w:sz w:val="32"/>
+          <w:szCs w:val="32"/>
+          <w:lang w:eastAsia="en-GB"/>
         </w:rPr>
       </w:pPr>
       <w:r>
+        <w:t xml:space="preserve">You must capture and report on </w:t>
+      </w:r>
+      <w:hyperlink r:id="rId31" w:history="1">
+        <w:r>
+          <w:rPr>
+            <w:rStyle w:val="Hyperlink"/>
+          </w:rPr>
+          <w:t>4 mandatory key performance indicators (KPIs</w:t>
+        </w:r>
+        <w:r>
+          <w:rPr>
+            <w:rStyle w:val="Hyperlink"/>
+          </w:rPr>
+          <w:t>)</w:t>
+        </w:r>
+      </w:hyperlink>
+      <w:r>
+        <w:t>.</w:t>
+      </w:r>
+      <w:r>
+        <w:t>{/</w:t>
+      </w:r>
+      <w:proofErr w:type="spellStart"/>
+      <w:r>
+        <w:t>kpis_no</w:t>
+      </w:r>
+      <w:proofErr w:type="spellEnd"/>
+      <w:r>
+        <w:t>}</w:t>
+      </w:r>
+    </w:p>
+    <w:p/>
+    <w:p>
+      <w:r>
+        <w:t>{#kpis_</w:t>
+      </w:r>
+      <w:proofErr w:type="gramStart"/>
+      <w:r>
+        <w:t>yes}</w:t>
+      </w:r>
+      <w:r>
+        <w:rPr>
+          <w:rStyle w:val="Heading2Char"/>
+          <w:rFonts w:eastAsiaTheme="minorHAnsi"/>
+        </w:rPr>
+        <w:t>Publish</w:t>
+      </w:r>
+      <w:proofErr w:type="gramEnd"/>
+      <w:r>
+        <w:rPr>
+          <w:rStyle w:val="Heading2Char"/>
+          <w:rFonts w:eastAsiaTheme="minorHAnsi"/>
+        </w:rPr>
+        <w:t xml:space="preserve"> metrics for your service</w:t>
+      </w:r>
+    </w:p>
+    <w:p/>
+    <w:p>
+      <w:r>
+        <w:t xml:space="preserve">It’s great you have defined measures for success but make sure you </w:t>
+      </w:r>
+      <w:hyperlink r:id="rId32" w:history="1">
+        <w:r>
+          <w:rPr>
+            <w:rStyle w:val="Hyperlink"/>
+          </w:rPr>
+          <w:t>publish your metrics</w:t>
+        </w:r>
+      </w:hyperlink>
+      <w:r>
+        <w:t xml:space="preserve"> too. These must include cost per transaction, user satisfaction, completion rate and digital take-</w:t>
+      </w:r>
+      <w:proofErr w:type="gramStart"/>
+      <w:r>
+        <w:t>up.</w:t>
+      </w:r>
+      <w:r>
+        <w:t>{</w:t>
+      </w:r>
+      <w:proofErr w:type="gramEnd"/>
+      <w:r>
+        <w:t>/</w:t>
+      </w:r>
+      <w:proofErr w:type="spellStart"/>
+      <w:r>
+        <w:t>kpis_yes</w:t>
+      </w:r>
+      <w:proofErr w:type="spellEnd"/>
+      <w:r>
+        <w:t>}</w:t>
+      </w:r>
+    </w:p>
+    <w:p/>
+    <w:p>
+      <w:pPr>
+        <w:rPr>
+          <w:b/>
+          <w:bCs/>
+          <w:color w:val="000000" w:themeColor="text1"/>
+        </w:rPr>
+      </w:pPr>
+      <w:r>
         <w:t>{#</w:t>
       </w:r>
       <w:r>
@@ -1463,7 +1463,7 @@
       <w:r>
         <w:t xml:space="preserve">You must use the </w:t>
       </w:r>
-      <w:hyperlink r:id="rId32" w:history="1">
+      <w:hyperlink r:id="rId33" w:history="1">
         <w:r>
           <w:rPr>
             <w:rStyle w:val="Hyperlink"/>
@@ -1480,7 +1480,7 @@
       <w:r>
         <w:t xml:space="preserve">You must not use the </w:t>
       </w:r>
-      <w:hyperlink r:id="rId33" w:history="1">
+      <w:hyperlink r:id="rId34" w:history="1">
         <w:r>
           <w:rPr>
             <w:rStyle w:val="Hyperlink"/>
@@ -1491,7 +1491,7 @@
       <w:r>
         <w:t xml:space="preserve"> or </w:t>
       </w:r>
-      <w:hyperlink r:id="rId34" w:history="1">
+      <w:hyperlink r:id="rId35" w:history="1">
         <w:r>
           <w:rPr>
             <w:rStyle w:val="Hyperlink"/>
@@ -1502,7 +1502,7 @@
       <w:r>
         <w:t xml:space="preserve"> on services provided on education.gov.uk. This ensures the service meets the </w:t>
       </w:r>
-      <w:hyperlink r:id="rId35" w:anchor="if-your-service-isnt-on-govuk" w:history="1">
+      <w:hyperlink r:id="rId36" w:anchor="if-your-service-isnt-on-govuk" w:history="1">
         <w:r>
           <w:rPr>
             <w:rStyle w:val="Hyperlink"/>
@@ -1528,7 +1528,7 @@
       <w:r>
         <w:t xml:space="preserve">Testing a service on the education.gov.uk with a </w:t>
       </w:r>
-      <w:hyperlink r:id="rId36" w:history="1">
+      <w:hyperlink r:id="rId37" w:history="1">
         <w:r>
           <w:rPr>
             <w:rStyle w:val="Hyperlink"/>
@@ -1539,7 +1539,7 @@
       <w:r>
         <w:t xml:space="preserve"> and </w:t>
       </w:r>
-      <w:hyperlink r:id="rId37" w:history="1">
+      <w:hyperlink r:id="rId38" w:history="1">
         <w:r>
           <w:rPr>
             <w:rStyle w:val="Hyperlink"/>
@@ -1583,40 +1583,40 @@
         </w:rPr>
       </w:pPr>
       <w:r>
+        <w:t>{#</w:t>
+      </w:r>
+      <w:r>
+        <w:t>domain_</w:t>
+      </w:r>
+      <w:proofErr w:type="gramStart"/>
+      <w:r>
+        <w:t>d</w:t>
+      </w:r>
+      <w:r>
+        <w:t>ontknow</w:t>
+      </w:r>
+      <w:r>
+        <w:t>}</w:t>
+      </w:r>
+      <w:r>
+        <w:rPr>
+          <w:rStyle w:val="Heading2Char"/>
+          <w:rFonts w:eastAsiaTheme="minorHAnsi"/>
+        </w:rPr>
+        <w:t>What</w:t>
+      </w:r>
+      <w:proofErr w:type="gramEnd"/>
+      <w:r>
+        <w:rPr>
+          <w:rStyle w:val="Heading2Char"/>
+          <w:rFonts w:eastAsiaTheme="minorHAnsi"/>
+        </w:rPr>
+        <w:t xml:space="preserve"> your service should look like</w:t>
+      </w:r>
+    </w:p>
+    <w:p>
+      <w:r>
         <w:lastRenderedPageBreak/>
-        <w:t>{#</w:t>
-      </w:r>
-      <w:r>
-        <w:t>domain_</w:t>
-      </w:r>
-      <w:proofErr w:type="gramStart"/>
-      <w:r>
-        <w:t>d</w:t>
-      </w:r>
-      <w:r>
-        <w:t>ontknow</w:t>
-      </w:r>
-      <w:r>
-        <w:t>}</w:t>
-      </w:r>
-      <w:r>
-        <w:rPr>
-          <w:rStyle w:val="Heading2Char"/>
-          <w:rFonts w:eastAsiaTheme="minorHAnsi"/>
-        </w:rPr>
-        <w:t>What</w:t>
-      </w:r>
-      <w:proofErr w:type="gramEnd"/>
-      <w:r>
-        <w:rPr>
-          <w:rStyle w:val="Heading2Char"/>
-          <w:rFonts w:eastAsiaTheme="minorHAnsi"/>
-        </w:rPr>
-        <w:t xml:space="preserve"> your service should look like</w:t>
-      </w:r>
-    </w:p>
-    <w:p>
-      <w:r>
         <w:t>If you're unsure where your service will be provided when live, you should still understand there are some requirements based on the domain.</w:t>
       </w:r>
     </w:p>
@@ -1634,7 +1634,7 @@
       <w:r>
         <w:t xml:space="preserve">You must use the </w:t>
       </w:r>
-      <w:hyperlink r:id="rId38" w:history="1">
+      <w:hyperlink r:id="rId39" w:history="1">
         <w:r>
           <w:rPr>
             <w:rStyle w:val="Hyperlink"/>
@@ -1660,7 +1660,7 @@
       <w:r>
         <w:t xml:space="preserve">You must use the </w:t>
       </w:r>
-      <w:hyperlink r:id="rId39" w:history="1">
+      <w:hyperlink r:id="rId40" w:history="1">
         <w:r>
           <w:rPr>
             <w:rStyle w:val="Hyperlink"/>
@@ -1744,7 +1744,7 @@
       <w:r>
         <w:t xml:space="preserve">You must use the </w:t>
       </w:r>
-      <w:hyperlink r:id="rId40" w:history="1">
+      <w:hyperlink r:id="rId41" w:history="1">
         <w:r>
           <w:rPr>
             <w:rStyle w:val="Hyperlink"/>
@@ -1761,7 +1761,7 @@
       <w:r>
         <w:t xml:space="preserve">You can additionally use the </w:t>
       </w:r>
-      <w:hyperlink r:id="rId41" w:history="1">
+      <w:hyperlink r:id="rId42" w:history="1">
         <w:r>
           <w:rPr>
             <w:rStyle w:val="Hyperlink"/>
@@ -1836,7 +1836,7 @@
       <w:r>
         <w:t xml:space="preserve">As a minimum, you should have your service audited internally by the </w:t>
       </w:r>
-      <w:hyperlink r:id="rId42" w:history="1">
+      <w:hyperlink r:id="rId43" w:history="1">
         <w:r>
           <w:rPr>
             <w:rStyle w:val="Hyperlink"/>
@@ -1859,7 +1859,7 @@
       <w:r>
         <w:t xml:space="preserve">Before arranging an audit, you could find common accessibility issues by using this </w:t>
       </w:r>
-      <w:hyperlink r:id="rId43" w:history="1">
+      <w:hyperlink r:id="rId44" w:history="1">
         <w:r>
           <w:rPr>
             <w:rStyle w:val="Hyperlink"/>
@@ -1900,7 +1900,7 @@
       <w:r>
         <w:t xml:space="preserve">All services must have an </w:t>
       </w:r>
-      <w:hyperlink r:id="rId44" w:history="1">
+      <w:hyperlink r:id="rId45" w:history="1">
         <w:r>
           <w:rPr>
             <w:rStyle w:val="Hyperlink"/>
@@ -1981,7 +1981,7 @@
       <w:r>
         <w:t xml:space="preserve">All services must have an </w:t>
       </w:r>
-      <w:hyperlink r:id="rId45" w:history="1">
+      <w:hyperlink r:id="rId46" w:history="1">
         <w:r>
           <w:rPr>
             <w:rStyle w:val="Hyperlink"/>
@@ -2027,54 +2027,54 @@
         </w:rPr>
       </w:pPr>
       <w:r>
+        <w:t>{#</w:t>
+      </w:r>
+      <w:r>
+        <w:t>statement_</w:t>
+      </w:r>
+      <w:proofErr w:type="gramStart"/>
+      <w:r>
+        <w:t>yes</w:t>
+      </w:r>
+      <w:r>
+        <w:t>}</w:t>
+      </w:r>
+      <w:r>
+        <w:rPr>
+          <w:rStyle w:val="Heading2Char"/>
+          <w:rFonts w:eastAsiaTheme="minorHAnsi"/>
+        </w:rPr>
+        <w:t>Review</w:t>
+      </w:r>
+      <w:proofErr w:type="gramEnd"/>
+      <w:r>
+        <w:rPr>
+          <w:rStyle w:val="Heading2Char"/>
+          <w:rFonts w:eastAsiaTheme="minorHAnsi"/>
+        </w:rPr>
+        <w:t xml:space="preserve"> your</w:t>
+      </w:r>
+      <w:r>
+        <w:rPr>
+          <w:rStyle w:val="Heading2Char"/>
+          <w:rFonts w:eastAsiaTheme="minorHAnsi"/>
+        </w:rPr>
+        <w:t xml:space="preserve"> accessibility </w:t>
+      </w:r>
+      <w:r>
+        <w:rPr>
+          <w:rStyle w:val="Heading2Char"/>
+          <w:rFonts w:eastAsiaTheme="minorHAnsi"/>
+        </w:rPr>
+        <w:t>statement</w:t>
+      </w:r>
+    </w:p>
+    <w:p>
+      <w:r>
         <w:lastRenderedPageBreak/>
-        <w:t>{#</w:t>
-      </w:r>
-      <w:r>
-        <w:t>statement_</w:t>
-      </w:r>
-      <w:proofErr w:type="gramStart"/>
-      <w:r>
-        <w:t>yes</w:t>
-      </w:r>
-      <w:r>
-        <w:t>}</w:t>
-      </w:r>
-      <w:r>
-        <w:rPr>
-          <w:rStyle w:val="Heading2Char"/>
-          <w:rFonts w:eastAsiaTheme="minorHAnsi"/>
-        </w:rPr>
-        <w:t>Review</w:t>
-      </w:r>
-      <w:proofErr w:type="gramEnd"/>
-      <w:r>
-        <w:rPr>
-          <w:rStyle w:val="Heading2Char"/>
-          <w:rFonts w:eastAsiaTheme="minorHAnsi"/>
-        </w:rPr>
-        <w:t xml:space="preserve"> your</w:t>
-      </w:r>
-      <w:r>
-        <w:rPr>
-          <w:rStyle w:val="Heading2Char"/>
-          <w:rFonts w:eastAsiaTheme="minorHAnsi"/>
-        </w:rPr>
-        <w:t xml:space="preserve"> accessibility </w:t>
-      </w:r>
-      <w:r>
-        <w:rPr>
-          <w:rStyle w:val="Heading2Char"/>
-          <w:rFonts w:eastAsiaTheme="minorHAnsi"/>
-        </w:rPr>
-        <w:t>statement</w:t>
-      </w:r>
-    </w:p>
-    <w:p>
-      <w:r>
         <w:t xml:space="preserve">You should review your </w:t>
       </w:r>
-      <w:hyperlink r:id="rId46" w:history="1">
+      <w:hyperlink r:id="rId47" w:history="1">
         <w:r>
           <w:rPr>
             <w:rStyle w:val="Hyperlink"/>

</xml_diff>